<commit_message>
Add note about using the simulator
</commit_message>
<xml_diff>
--- a/ExtraPoint2.docx
+++ b/ExtraPoint2.docx
@@ -988,32 +988,10 @@
         <w:t>Your project will be evaluated according to your specification!!</w:t>
       </w:r>
     </w:p>
-    <w:p>
-      <w:pPr>
-        <w:rPr>
-          <w:u w:val="single"/>
-          <w:lang w:val="en-US"/>
-        </w:rPr>
-      </w:pPr>
-    </w:p>
-    <w:p>
-      <w:pPr>
-        <w:jc w:val="center"/>
-        <w:rPr>
-          <w:lang w:val="en-US"/>
-        </w:rPr>
-      </w:pPr>
-    </w:p>
-    <w:p>
-      <w:pPr>
-        <w:rPr>
-          <w:lang w:val="en-US"/>
-        </w:rPr>
-      </w:pPr>
-    </w:p>
     <w:tbl>
       <w:tblPr>
         <w:tblStyle w:val="Grigliatabella"/>
+        <w:tblpPr w:leftFromText="141" w:rightFromText="141" w:vertAnchor="text" w:horzAnchor="margin" w:tblpY="721"/>
         <w:tblW w:w="0" w:type="auto"/>
         <w:tblLook w:val="04A0" w:firstRow="1" w:lastRow="0" w:firstColumn="1" w:lastColumn="0" w:noHBand="0" w:noVBand="1"/>
       </w:tblPr>
@@ -1066,7 +1044,19 @@
               <w:rPr>
                 <w:lang w:val="en-US"/>
               </w:rPr>
-              <w:t>The emulator configuration is not needed as this project was done and tested only on the board.</w:t>
+              <w:t>The emulator configuration is not needed as this project was done and tested on the board, however I tried to design it so if you define SIMULATOR, the project will scale and adapt itself for the emulator</w:t>
+            </w:r>
+            <w:r>
+              <w:rPr>
+                <w:lang w:val="en-US"/>
+              </w:rPr>
+              <w:t>, the configuration is attached below</w:t>
+            </w:r>
+            <w:r>
+              <w:rPr>
+                <w:lang w:val="en-US"/>
+              </w:rPr>
+              <w:t>.</w:t>
             </w:r>
           </w:p>
           <w:p>
@@ -1121,6 +1111,70 @@
     <w:p>
       <w:pPr>
         <w:rPr>
+          <w:u w:val="single"/>
+          <w:lang w:val="en-US"/>
+        </w:rPr>
+      </w:pPr>
+    </w:p>
+    <w:p>
+      <w:pPr>
+        <w:jc w:val="center"/>
+        <w:rPr>
+          <w:lang w:val="en-US"/>
+        </w:rPr>
+      </w:pPr>
+      <w:r>
+        <w:rPr>
+          <w:noProof/>
+        </w:rPr>
+        <w:lastRenderedPageBreak/>
+        <w:drawing>
+          <wp:inline distT="0" distB="0" distL="0" distR="0" wp14:anchorId="2FD481DA" wp14:editId="091698FE">
+            <wp:extent cx="3192719" cy="2757831"/>
+            <wp:effectExtent l="0" t="0" r="8255" b="4445"/>
+            <wp:docPr id="2" name="Immagine 2"/>
+            <wp:cNvGraphicFramePr>
+              <a:graphicFrameLocks xmlns:a="http://schemas.openxmlformats.org/drawingml/2006/main" noChangeAspect="1"/>
+            </wp:cNvGraphicFramePr>
+            <a:graphic xmlns:a="http://schemas.openxmlformats.org/drawingml/2006/main">
+              <a:graphicData uri="http://schemas.openxmlformats.org/drawingml/2006/picture">
+                <pic:pic xmlns:pic="http://schemas.openxmlformats.org/drawingml/2006/picture">
+                  <pic:nvPicPr>
+                    <pic:cNvPr id="1" name=""/>
+                    <pic:cNvPicPr/>
+                  </pic:nvPicPr>
+                  <pic:blipFill>
+                    <a:blip r:embed="rId9"/>
+                    <a:stretch>
+                      <a:fillRect/>
+                    </a:stretch>
+                  </pic:blipFill>
+                  <pic:spPr>
+                    <a:xfrm>
+                      <a:off x="0" y="0"/>
+                      <a:ext cx="3213572" cy="2775843"/>
+                    </a:xfrm>
+                    <a:prstGeom prst="rect">
+                      <a:avLst/>
+                    </a:prstGeom>
+                  </pic:spPr>
+                </pic:pic>
+              </a:graphicData>
+            </a:graphic>
+          </wp:inline>
+        </w:drawing>
+      </w:r>
+    </w:p>
+    <w:p>
+      <w:pPr>
+        <w:rPr>
+          <w:lang w:val="en-US"/>
+        </w:rPr>
+      </w:pPr>
+    </w:p>
+    <w:p>
+      <w:pPr>
+        <w:rPr>
           <w:lang w:val="en-US"/>
         </w:rPr>
       </w:pPr>
@@ -1139,7 +1193,6 @@
           <w:bCs/>
           <w:lang w:val="en-US"/>
         </w:rPr>
-        <w:lastRenderedPageBreak/>
         <w:t xml:space="preserve">Application Note) </w:t>
       </w:r>
     </w:p>
@@ -1573,7 +1626,7 @@
                     <pic:cNvPicPr/>
                   </pic:nvPicPr>
                   <pic:blipFill>
-                    <a:blip r:embed="rId9" cstate="print">
+                    <a:blip r:embed="rId10" cstate="print">
                       <a:extLst>
                         <a:ext uri="{28A0092B-C50C-407E-A947-70E740481C1C}">
                           <a14:useLocalDpi xmlns:a14="http://schemas.microsoft.com/office/drawing/2010/main" val="0"/>
@@ -1623,6 +1676,7 @@
           <w:bCs/>
           <w:lang w:val="en-US"/>
         </w:rPr>
+        <w:lastRenderedPageBreak/>
         <w:t xml:space="preserve">Requirement </w:t>
       </w:r>
       <w:r>
@@ -1826,7 +1880,6 @@
         <w:rPr>
           <w:noProof/>
         </w:rPr>
-        <w:lastRenderedPageBreak/>
         <mc:AlternateContent>
           <mc:Choice Requires="wps">
             <w:drawing>
@@ -2081,7 +2134,7 @@
                     <pic:cNvPicPr/>
                   </pic:nvPicPr>
                   <pic:blipFill>
-                    <a:blip r:embed="rId10" cstate="print">
+                    <a:blip r:embed="rId11" cstate="print">
                       <a:extLst>
                         <a:ext uri="{28A0092B-C50C-407E-A947-70E740481C1C}">
                           <a14:useLocalDpi xmlns:a14="http://schemas.microsoft.com/office/drawing/2010/main" val="0"/>
@@ -2399,6 +2452,7 @@
           <w:noProof/>
           <w:lang w:val="en-US"/>
         </w:rPr>
+        <w:lastRenderedPageBreak/>
         <mc:AlternateContent>
           <mc:Choice Requires="wps">
             <w:drawing>
@@ -2524,13 +2578,13 @@
                     <pic:cNvPicPr/>
                   </pic:nvPicPr>
                   <pic:blipFill>
-                    <a:blip r:embed="rId11" cstate="print">
+                    <a:blip r:embed="rId12" cstate="print">
                       <a:extLst>
                         <a:ext uri="{28A0092B-C50C-407E-A947-70E740481C1C}">
                           <a14:useLocalDpi xmlns:a14="http://schemas.microsoft.com/office/drawing/2010/main" val="0"/>
                         </a:ext>
                         <a:ext uri="{96DAC541-7B7A-43D3-8B79-37D633B846F1}">
-                          <asvg:svgBlip xmlns:asvg="http://schemas.microsoft.com/office/drawing/2016/SVG/main" r:embed="rId12"/>
+                          <asvg:svgBlip xmlns:asvg="http://schemas.microsoft.com/office/drawing/2016/SVG/main" r:embed="rId13"/>
                         </a:ext>
                       </a:extLst>
                     </a:blip>
@@ -2580,7 +2634,7 @@
                     <pic:cNvPicPr/>
                   </pic:nvPicPr>
                   <pic:blipFill>
-                    <a:blip r:embed="rId10" cstate="print">
+                    <a:blip r:embed="rId11" cstate="print">
                       <a:extLst>
                         <a:ext uri="{28A0092B-C50C-407E-A947-70E740481C1C}">
                           <a14:useLocalDpi xmlns:a14="http://schemas.microsoft.com/office/drawing/2010/main" val="0"/>
@@ -2850,7 +2904,6 @@
           <w:b/>
           <w:bCs/>
         </w:rPr>
-        <w:lastRenderedPageBreak/>
         <w:t>Death / run</w:t>
       </w:r>
       <w:r>
@@ -3035,13 +3088,13 @@
                     <pic:cNvPicPr/>
                   </pic:nvPicPr>
                   <pic:blipFill>
-                    <a:blip r:embed="rId11" cstate="print">
+                    <a:blip r:embed="rId12" cstate="print">
                       <a:extLst>
                         <a:ext uri="{28A0092B-C50C-407E-A947-70E740481C1C}">
                           <a14:useLocalDpi xmlns:a14="http://schemas.microsoft.com/office/drawing/2010/main" val="0"/>
                         </a:ext>
                         <a:ext uri="{96DAC541-7B7A-43D3-8B79-37D633B846F1}">
-                          <asvg:svgBlip xmlns:asvg="http://schemas.microsoft.com/office/drawing/2016/SVG/main" r:embed="rId12"/>
+                          <asvg:svgBlip xmlns:asvg="http://schemas.microsoft.com/office/drawing/2016/SVG/main" r:embed="rId13"/>
                         </a:ext>
                       </a:extLst>
                     </a:blip>
@@ -3091,7 +3144,7 @@
                     <pic:cNvPicPr/>
                   </pic:nvPicPr>
                   <pic:blipFill rotWithShape="1">
-                    <a:blip r:embed="rId13" cstate="print">
+                    <a:blip r:embed="rId14" cstate="print">
                       <a:extLst>
                         <a:ext uri="{28A0092B-C50C-407E-A947-70E740481C1C}">
                           <a14:useLocalDpi xmlns:a14="http://schemas.microsoft.com/office/drawing/2010/main" val="0"/>
@@ -3435,13 +3488,13 @@
                     <pic:cNvPicPr/>
                   </pic:nvPicPr>
                   <pic:blipFill rotWithShape="1">
-                    <a:blip r:embed="rId11" cstate="print">
+                    <a:blip r:embed="rId12" cstate="print">
                       <a:extLst>
                         <a:ext uri="{28A0092B-C50C-407E-A947-70E740481C1C}">
                           <a14:useLocalDpi xmlns:a14="http://schemas.microsoft.com/office/drawing/2010/main" val="0"/>
                         </a:ext>
                         <a:ext uri="{96DAC541-7B7A-43D3-8B79-37D633B846F1}">
-                          <asvg:svgBlip xmlns:asvg="http://schemas.microsoft.com/office/drawing/2016/SVG/main" r:embed="rId12"/>
+                          <asvg:svgBlip xmlns:asvg="http://schemas.microsoft.com/office/drawing/2016/SVG/main" r:embed="rId13"/>
                         </a:ext>
                       </a:extLst>
                     </a:blip>
@@ -3506,13 +3559,13 @@
                     <pic:cNvPicPr/>
                   </pic:nvPicPr>
                   <pic:blipFill rotWithShape="1">
-                    <a:blip r:embed="rId11" cstate="print">
+                    <a:blip r:embed="rId12" cstate="print">
                       <a:extLst>
                         <a:ext uri="{28A0092B-C50C-407E-A947-70E740481C1C}">
                           <a14:useLocalDpi xmlns:a14="http://schemas.microsoft.com/office/drawing/2010/main" val="0"/>
                         </a:ext>
                         <a:ext uri="{96DAC541-7B7A-43D3-8B79-37D633B846F1}">
-                          <asvg:svgBlip xmlns:asvg="http://schemas.microsoft.com/office/drawing/2016/SVG/main" r:embed="rId12"/>
+                          <asvg:svgBlip xmlns:asvg="http://schemas.microsoft.com/office/drawing/2016/SVG/main" r:embed="rId13"/>
                         </a:ext>
                       </a:extLst>
                     </a:blip>
@@ -3683,7 +3736,7 @@
         <v:path o:extrusionok="f" gradientshapeok="t" o:connecttype="rect"/>
         <o:lock v:ext="edit" aspectratio="t"/>
       </v:shapetype>
-      <v:shape id="_x0000_i1059" type="#_x0000_t75" alt="Caramella con riempimento a tinta unita" style="width:15.75pt;height:15.75pt;visibility:visible" o:gfxdata="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" o:bullet="t">
+      <v:shape id="_x0000_i1056" type="#_x0000_t75" alt="Caramella con riempimento a tinta unita" style="width:15.55pt;height:15.55pt;visibility:visible" o:gfxdata="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" o:bullet="t">
         <v:imagedata r:id="rId1" o:title="" cropbottom="-440f" cropright="-440f"/>
       </v:shape>
     </w:pict>

</xml_diff>